<commit_message>
week 9-10 progress document
</commit_message>
<xml_diff>
--- a/INTERNSHIP PROGRESS REPORT (alpha matting).docx
+++ b/INTERNSHIP PROGRESS REPORT (alpha matting).docx
@@ -1493,20 +1493,8 @@
           <w:sz w:val="24"/>
           <w:szCs w:val="24"/>
         </w:rPr>
-        <w:t xml:space="preserve">loss </w:t>
-      </w:r>
-      <w:proofErr w:type="gramStart"/>
-      <w:r>
-        <w:rPr>
-          <w:b/>
-          <w:bCs/>
-          <w:color w:val="000000" w:themeColor="text1"/>
-          <w:sz w:val="24"/>
-          <w:szCs w:val="24"/>
-        </w:rPr>
-        <w:t>decreases</w:t>
-      </w:r>
-      <w:proofErr w:type="gramEnd"/>
+        <w:t>loss decreases</w:t>
+      </w:r>
       <w:r>
         <w:rPr>
           <w:color w:val="000000" w:themeColor="text1"/>
@@ -2090,25 +2078,7 @@
           <w:sz w:val="24"/>
           <w:szCs w:val="24"/>
         </w:rPr>
-        <w:t xml:space="preserve">Handling datasets and annotations was trickier than expected — </w:t>
-      </w:r>
-      <w:proofErr w:type="gramStart"/>
-      <w:r>
-        <w:rPr>
-          <w:color w:val="000000" w:themeColor="text1"/>
-          <w:sz w:val="24"/>
-          <w:szCs w:val="24"/>
-        </w:rPr>
-        <w:t>especially</w:t>
-      </w:r>
-      <w:proofErr w:type="gramEnd"/>
-      <w:r>
-        <w:rPr>
-          <w:color w:val="000000" w:themeColor="text1"/>
-          <w:sz w:val="24"/>
-          <w:szCs w:val="24"/>
-        </w:rPr>
-        <w:t xml:space="preserve"> making sure augmented images and labels matched correctly.</w:t>
+        <w:t>Handling datasets and annotations was trickier than expected — especially making sure augmented images and labels matched correctly.</w:t>
       </w:r>
     </w:p>
     <w:p>
@@ -2323,25 +2293,7 @@
           <w:sz w:val="24"/>
           <w:szCs w:val="24"/>
         </w:rPr>
-        <w:t xml:space="preserve">Link to </w:t>
-      </w:r>
-      <w:proofErr w:type="gramStart"/>
-      <w:r>
-        <w:rPr>
-          <w:color w:val="000000" w:themeColor="text1"/>
-          <w:sz w:val="24"/>
-          <w:szCs w:val="24"/>
-        </w:rPr>
-        <w:t>work:-</w:t>
-      </w:r>
-      <w:proofErr w:type="gramEnd"/>
-      <w:r>
-        <w:rPr>
-          <w:color w:val="000000" w:themeColor="text1"/>
-          <w:sz w:val="24"/>
-          <w:szCs w:val="24"/>
-        </w:rPr>
-        <w:t xml:space="preserve"> </w:t>
+        <w:t xml:space="preserve">Link to work:- </w:t>
       </w:r>
       <w:r>
         <w:rPr>
@@ -2834,18 +2786,8 @@
           <w:sz w:val="24"/>
           <w:szCs w:val="24"/>
         </w:rPr>
-        <w:t xml:space="preserve">Overlay these landmarks on a live video stream using </w:t>
-      </w:r>
-      <w:proofErr w:type="gramStart"/>
-      <w:r>
-        <w:rPr>
-          <w:color w:val="000000" w:themeColor="text1"/>
-          <w:sz w:val="24"/>
-          <w:szCs w:val="24"/>
-        </w:rPr>
-        <w:t>OpenCV .</w:t>
-      </w:r>
-      <w:proofErr w:type="gramEnd"/>
+        <w:t>Overlay these landmarks on a live video stream using OpenCV .</w:t>
+      </w:r>
     </w:p>
     <w:p>
       <w:pPr>
@@ -4164,7 +4106,6 @@
         <w:t xml:space="preserve">Calculate minimum and maximum </w:t>
       </w:r>
       <w:proofErr w:type="spellStart"/>
-      <w:proofErr w:type="gramStart"/>
       <w:r>
         <w:rPr>
           <w:color w:val="000000" w:themeColor="text1"/>
@@ -4174,7 +4115,6 @@
         <w:t>x,y</w:t>
       </w:r>
       <w:proofErr w:type="spellEnd"/>
-      <w:proofErr w:type="gramEnd"/>
       <w:r>
         <w:rPr>
           <w:color w:val="000000" w:themeColor="text1"/>
@@ -4384,29 +4324,7 @@
           <w:sz w:val="24"/>
           <w:szCs w:val="24"/>
         </w:rPr>
-        <w:t xml:space="preserve"> needs to be reduced way more. Not reliably for </w:t>
-      </w:r>
-      <w:proofErr w:type="gramStart"/>
-      <w:r>
-        <w:rPr>
-          <w:i/>
-          <w:iCs/>
-          <w:color w:val="000000" w:themeColor="text1"/>
-          <w:sz w:val="24"/>
-          <w:szCs w:val="24"/>
-        </w:rPr>
-        <w:t>low res</w:t>
-      </w:r>
-      <w:proofErr w:type="gramEnd"/>
-      <w:r>
-        <w:rPr>
-          <w:i/>
-          <w:iCs/>
-          <w:color w:val="000000" w:themeColor="text1"/>
-          <w:sz w:val="24"/>
-          <w:szCs w:val="24"/>
-        </w:rPr>
-        <w:t xml:space="preserve"> photos that come out of poise. Would lead to garbage in garbage out results.</w:t>
+        <w:t xml:space="preserve"> needs to be reduced way more. Not reliably for low res photos that come out of poise. Would lead to garbage in garbage out results.</w:t>
       </w:r>
     </w:p>
     <w:p>
@@ -6062,25 +5980,7 @@
           <w:sz w:val="24"/>
           <w:szCs w:val="24"/>
         </w:rPr>
-        <w:t xml:space="preserve">Produces significant space savings while </w:t>
-      </w:r>
-      <w:proofErr w:type="gramStart"/>
-      <w:r>
-        <w:rPr>
-          <w:color w:val="000000" w:themeColor="text1"/>
-          <w:sz w:val="24"/>
-          <w:szCs w:val="24"/>
-        </w:rPr>
-        <w:t>still keeping</w:t>
-      </w:r>
-      <w:proofErr w:type="gramEnd"/>
-      <w:r>
-        <w:rPr>
-          <w:color w:val="000000" w:themeColor="text1"/>
-          <w:sz w:val="24"/>
-          <w:szCs w:val="24"/>
-        </w:rPr>
-        <w:t xml:space="preserve"> the subject pixels.</w:t>
+        <w:t>Produces significant space savings while still keeping the subject pixels.</w:t>
       </w:r>
     </w:p>
     <w:p>
@@ -6396,25 +6296,7 @@
           <w:sz w:val="24"/>
           <w:szCs w:val="24"/>
         </w:rPr>
-        <w:t xml:space="preserve"> produced cleaner </w:t>
-      </w:r>
-      <w:proofErr w:type="gramStart"/>
-      <w:r>
-        <w:rPr>
-          <w:color w:val="000000" w:themeColor="text1"/>
-          <w:sz w:val="24"/>
-          <w:szCs w:val="24"/>
-        </w:rPr>
-        <w:t>outputs</w:t>
-      </w:r>
-      <w:proofErr w:type="gramEnd"/>
-      <w:r>
-        <w:rPr>
-          <w:color w:val="000000" w:themeColor="text1"/>
-          <w:sz w:val="24"/>
-          <w:szCs w:val="24"/>
-        </w:rPr>
-        <w:t xml:space="preserve"> but PNGs were larger in size compared to JPEG.</w:t>
+        <w:t xml:space="preserve"> produced cleaner outputs but PNGs were larger in size compared to JPEG.</w:t>
       </w:r>
     </w:p>
     <w:p>
@@ -6486,35 +6368,15 @@
           <w:sz w:val="24"/>
           <w:szCs w:val="24"/>
         </w:rPr>
-        <w:t xml:space="preserve">automation and size </w:t>
-      </w:r>
-      <w:proofErr w:type="gramStart"/>
-      <w:r>
-        <w:rPr>
-          <w:b/>
-          <w:bCs/>
-          <w:color w:val="000000" w:themeColor="text1"/>
-          <w:sz w:val="24"/>
-          <w:szCs w:val="24"/>
-        </w:rPr>
-        <w:t>reduction</w:t>
-      </w:r>
-      <w:r>
-        <w:rPr>
-          <w:color w:val="000000" w:themeColor="text1"/>
-          <w:sz w:val="24"/>
-          <w:szCs w:val="24"/>
-        </w:rPr>
-        <w:t>, but</w:t>
-      </w:r>
-      <w:proofErr w:type="gramEnd"/>
-      <w:r>
-        <w:rPr>
-          <w:color w:val="000000" w:themeColor="text1"/>
-          <w:sz w:val="24"/>
-          <w:szCs w:val="24"/>
-        </w:rPr>
-        <w:t xml:space="preserve"> requires further testing on large datasets.</w:t>
+        <w:t>automation and size reduction</w:t>
+      </w:r>
+      <w:r>
+        <w:rPr>
+          <w:color w:val="000000" w:themeColor="text1"/>
+          <w:sz w:val="24"/>
+          <w:szCs w:val="24"/>
+        </w:rPr>
+        <w:t>, but requires further testing on large datasets.</w:t>
       </w:r>
     </w:p>
     <w:p>
@@ -7619,25 +7481,7 @@
           <w:sz w:val="24"/>
           <w:szCs w:val="24"/>
         </w:rPr>
-        <w:t xml:space="preserve"> All tools are scriptable and </w:t>
-      </w:r>
-      <w:proofErr w:type="gramStart"/>
-      <w:r>
-        <w:rPr>
-          <w:color w:val="000000" w:themeColor="text1"/>
-          <w:sz w:val="24"/>
-          <w:szCs w:val="24"/>
-        </w:rPr>
-        <w:t>batch-friendly</w:t>
-      </w:r>
-      <w:proofErr w:type="gramEnd"/>
-      <w:r>
-        <w:rPr>
-          <w:color w:val="000000" w:themeColor="text1"/>
-          <w:sz w:val="24"/>
-          <w:szCs w:val="24"/>
-        </w:rPr>
-        <w:t>.</w:t>
+        <w:t xml:space="preserve"> All tools are scriptable and batch-friendly.</w:t>
       </w:r>
     </w:p>
     <w:p>
@@ -8451,25 +8295,7 @@
           <w:sz w:val="24"/>
           <w:szCs w:val="24"/>
         </w:rPr>
-        <w:t xml:space="preserve"> are more </w:t>
-      </w:r>
-      <w:proofErr w:type="gramStart"/>
-      <w:r>
-        <w:rPr>
-          <w:color w:val="000000" w:themeColor="text1"/>
-          <w:sz w:val="24"/>
-          <w:szCs w:val="24"/>
-        </w:rPr>
-        <w:t>storage-efficient</w:t>
-      </w:r>
-      <w:proofErr w:type="gramEnd"/>
-      <w:r>
-        <w:rPr>
-          <w:color w:val="000000" w:themeColor="text1"/>
-          <w:sz w:val="24"/>
-          <w:szCs w:val="24"/>
-        </w:rPr>
-        <w:t>.</w:t>
+        <w:t xml:space="preserve"> are more storage-efficient.</w:t>
       </w:r>
     </w:p>
     <w:p>
@@ -11425,7 +11251,7 @@
         </w:rPr>
         <w:lastRenderedPageBreak/>
         <w:drawing>
-          <wp:anchor distT="0" distB="0" distL="114300" distR="114300" simplePos="0" relativeHeight="251659264" behindDoc="1" locked="0" layoutInCell="1" allowOverlap="1" wp14:anchorId="176526C8" wp14:editId="36B8869F">
+          <wp:anchor distT="0" distB="0" distL="114300" distR="114300" simplePos="0" relativeHeight="251659264" behindDoc="1" locked="0" layoutInCell="1" allowOverlap="1" wp14:anchorId="176526C8" wp14:editId="56494D2C">
             <wp:simplePos x="0" y="0"/>
             <wp:positionH relativeFrom="margin">
               <wp:align>center</wp:align>
@@ -12594,35 +12420,15 @@
           <w:sz w:val="24"/>
           <w:szCs w:val="24"/>
         </w:rPr>
-        <w:t xml:space="preserve">file size </w:t>
-      </w:r>
-      <w:proofErr w:type="gramStart"/>
-      <w:r>
-        <w:rPr>
-          <w:b/>
-          <w:bCs/>
-          <w:color w:val="000000" w:themeColor="text1"/>
-          <w:sz w:val="24"/>
-          <w:szCs w:val="24"/>
-        </w:rPr>
-        <w:t>reduction</w:t>
-      </w:r>
-      <w:r>
-        <w:rPr>
-          <w:color w:val="000000" w:themeColor="text1"/>
-          <w:sz w:val="24"/>
-          <w:szCs w:val="24"/>
-        </w:rPr>
-        <w:t>, and</w:t>
-      </w:r>
-      <w:proofErr w:type="gramEnd"/>
-      <w:r>
-        <w:rPr>
-          <w:color w:val="000000" w:themeColor="text1"/>
-          <w:sz w:val="24"/>
-          <w:szCs w:val="24"/>
-        </w:rPr>
-        <w:t xml:space="preserve"> avoids the pitfalls of PNG with transparency.</w:t>
+        <w:t>file size reduction</w:t>
+      </w:r>
+      <w:r>
+        <w:rPr>
+          <w:color w:val="000000" w:themeColor="text1"/>
+          <w:sz w:val="24"/>
+          <w:szCs w:val="24"/>
+        </w:rPr>
+        <w:t>, and avoids the pitfalls of PNG with transparency.</w:t>
       </w:r>
       <w:r>
         <w:rPr>
@@ -13137,25 +12943,24 @@
           <w:szCs w:val="24"/>
         </w:rPr>
         <w:lastRenderedPageBreak/>
-        <w:t xml:space="preserve">Link to </w:t>
-      </w:r>
-      <w:proofErr w:type="gramStart"/>
-      <w:r>
-        <w:rPr>
-          <w:color w:val="000000" w:themeColor="text1"/>
-          <w:sz w:val="24"/>
-          <w:szCs w:val="24"/>
-        </w:rPr>
-        <w:t>code:-</w:t>
-      </w:r>
-      <w:proofErr w:type="gramEnd"/>
-      <w:r>
-        <w:rPr>
-          <w:color w:val="000000" w:themeColor="text1"/>
-          <w:sz w:val="24"/>
-          <w:szCs w:val="24"/>
-        </w:rPr>
-        <w:t xml:space="preserve"> </w:t>
+        <w:t xml:space="preserve">Link to code:- </w:t>
+      </w:r>
+    </w:p>
+    <w:p>
+      <w:pPr>
+        <w:rPr>
+          <w:color w:val="000000" w:themeColor="text1"/>
+          <w:sz w:val="24"/>
+          <w:szCs w:val="24"/>
+        </w:rPr>
+      </w:pPr>
+      <w:r>
+        <w:rPr>
+          <w:color w:val="000000" w:themeColor="text1"/>
+          <w:sz w:val="24"/>
+          <w:szCs w:val="24"/>
+        </w:rPr>
+        <w:t>Mapping and Downscaling code:</w:t>
       </w:r>
       <w:r>
         <w:rPr>
@@ -13165,23 +12970,84 @@
         </w:rPr>
         <w:br/>
       </w:r>
-    </w:p>
-    <w:p>
-      <w:pPr>
-        <w:rPr>
-          <w:color w:val="000000" w:themeColor="text1"/>
-          <w:sz w:val="24"/>
-          <w:szCs w:val="24"/>
-        </w:rPr>
-      </w:pPr>
-      <w:r>
-        <w:rPr>
-          <w:color w:val="000000" w:themeColor="text1"/>
-          <w:sz w:val="24"/>
-          <w:szCs w:val="24"/>
-        </w:rPr>
-        <w:t>Mapping and Downscaling code:</w:t>
-      </w:r>
+      <w:hyperlink r:id="rId16" w:history="1">
+        <w:r>
+          <w:rPr>
+            <w:rStyle w:val="Hyperlink"/>
+            <w:sz w:val="24"/>
+            <w:szCs w:val="24"/>
+          </w:rPr>
+          <w:t>https://github.com/m</w:t>
+        </w:r>
+        <w:r>
+          <w:rPr>
+            <w:rStyle w:val="Hyperlink"/>
+            <w:sz w:val="24"/>
+            <w:szCs w:val="24"/>
+          </w:rPr>
+          <w:t>u</w:t>
+        </w:r>
+        <w:r>
+          <w:rPr>
+            <w:rStyle w:val="Hyperlink"/>
+            <w:sz w:val="24"/>
+            <w:szCs w:val="24"/>
+          </w:rPr>
+          <w:t>khokironmoy/NewroKaaya_Alpha_Matting/tree/f6a328137aa0280d75289498c67d7fa176cd4629/Week_9-10</w:t>
+        </w:r>
+      </w:hyperlink>
+      <w:r>
+        <w:rPr>
+          <w:color w:val="000000" w:themeColor="text1"/>
+          <w:sz w:val="24"/>
+          <w:szCs w:val="24"/>
+        </w:rPr>
+        <w:br/>
+      </w:r>
+      <w:r>
+        <w:rPr>
+          <w:color w:val="000000" w:themeColor="text1"/>
+          <w:sz w:val="24"/>
+          <w:szCs w:val="24"/>
+        </w:rPr>
+        <w:br/>
+      </w:r>
+      <w:proofErr w:type="spellStart"/>
+      <w:r>
+        <w:rPr>
+          <w:color w:val="000000" w:themeColor="text1"/>
+          <w:sz w:val="24"/>
+          <w:szCs w:val="24"/>
+        </w:rPr>
+        <w:t>Mozjpeg</w:t>
+      </w:r>
+      <w:proofErr w:type="spellEnd"/>
+      <w:r>
+        <w:rPr>
+          <w:color w:val="000000" w:themeColor="text1"/>
+          <w:sz w:val="24"/>
+          <w:szCs w:val="24"/>
+        </w:rPr>
+        <w:t>:</w:t>
+      </w:r>
+      <w:r>
+        <w:rPr>
+          <w:color w:val="000000" w:themeColor="text1"/>
+          <w:sz w:val="24"/>
+          <w:szCs w:val="24"/>
+        </w:rPr>
+        <w:br/>
+      </w:r>
+      <w:hyperlink r:id="rId17" w:history="1">
+        <w:r>
+          <w:rPr>
+            <w:rStyle w:val="Hyperlink"/>
+            <w:sz w:val="24"/>
+            <w:szCs w:val="24"/>
+          </w:rPr>
+          <w:t>https://github.com/ankitghoshthecreator/rembg.git</w:t>
+        </w:r>
+      </w:hyperlink>
       <w:r>
         <w:rPr>
           <w:color w:val="000000" w:themeColor="text1"/>
@@ -21085,6 +20951,7 @@
   <w:style w:type="character" w:default="1" w:styleId="DefaultParagraphFont">
     <w:name w:val="Default Paragraph Font"/>
     <w:uiPriority w:val="1"/>
+    <w:semiHidden/>
     <w:unhideWhenUsed/>
   </w:style>
   <w:style w:type="table" w:default="1" w:styleId="TableNormal">
@@ -21440,6 +21307,18 @@
       <w14:ligatures w14:val="none"/>
     </w:rPr>
   </w:style>
+  <w:style w:type="character" w:styleId="FollowedHyperlink">
+    <w:name w:val="FollowedHyperlink"/>
+    <w:basedOn w:val="DefaultParagraphFont"/>
+    <w:uiPriority w:val="99"/>
+    <w:semiHidden/>
+    <w:unhideWhenUsed/>
+    <w:rsid w:val="006E7FDC"/>
+    <w:rPr>
+      <w:color w:val="96607D" w:themeColor="followedHyperlink"/>
+      <w:u w:val="single"/>
+    </w:rPr>
+  </w:style>
 </w:styles>
 </file>
 

</xml_diff>